<commit_message>
Worked on my system Documentation
</commit_message>
<xml_diff>
--- a/Planning document.docx
+++ b/Planning document.docx
@@ -341,25 +341,39 @@
         <w:t>Testing phase</w:t>
       </w:r>
       <w:r>
-        <w:t>(1 week)</w:t>
+        <w:t>(2</w:t>
+      </w:r>
+      <w:r>
+        <w:t xml:space="preserve"> week</w:t>
+      </w:r>
+      <w:r>
+        <w:t>s</w:t>
+      </w:r>
+      <w:r>
+        <w:t>)</w:t>
       </w:r>
     </w:p>
     <w:p>
       <w:pPr>
-        <w:pStyle w:val="Heading1"/>
-      </w:pPr>
+        <w:pStyle w:val="ListParagraph"/>
+        <w:numPr>
+          <w:ilvl w:val="1"/>
+          <w:numId w:val="2"/>
+        </w:numPr>
+      </w:pPr>
+      <w:r>
+        <w:t>User Documentation(2weeks)</w:t>
+      </w:r>
     </w:p>
     <w:p>
       <w:pPr>
         <w:pStyle w:val="Heading1"/>
       </w:pPr>
-    </w:p>
-    <w:p>
-      <w:pPr>
-        <w:pStyle w:val="Heading1"/>
-      </w:pPr>
-      <w:r>
-        <w:t xml:space="preserve">Gantt </w:t>
+      <w:r>
+        <w:t>G</w:t>
+      </w:r>
+      <w:r>
+        <w:t xml:space="preserve">antt </w:t>
       </w:r>
       <w:proofErr w:type="gramStart"/>
       <w:r>
@@ -430,13 +444,10 @@
     </w:p>
     <w:p/>
     <w:p/>
-    <w:p>
-      <w:pPr>
-        <w:rPr>
-          <w:b/>
-        </w:rPr>
-      </w:pPr>
-    </w:p>
+    <w:p/>
+    <w:p/>
+    <w:p/>
+    <w:p/>
     <w:tbl>
       <w:tblPr>
         <w:tblStyle w:val="TableGrid"/>
@@ -1183,6 +1194,7 @@
         <w:tc>
           <w:tcPr>
             <w:tcW w:w="565" w:type="dxa"/>
+            <w:shd w:val="clear" w:color="auto" w:fill="8DB3E2" w:themeFill="text2" w:themeFillTint="66"/>
           </w:tcPr>
           <w:p>
             <w:pPr>
@@ -1448,14 +1460,7 @@
                 <w:b/>
                 <w:sz w:val="24"/>
               </w:rPr>
-              <w:t xml:space="preserve"> </w:t>
-            </w:r>
-            <w:r>
-              <w:rPr>
-                <w:b/>
-                <w:sz w:val="24"/>
-              </w:rPr>
-              <w:t>Backend</w:t>
+              <w:t xml:space="preserve"> Backend</w:t>
             </w:r>
           </w:p>
         </w:tc>
@@ -1545,12 +1550,15 @@
         <w:tc>
           <w:tcPr>
             <w:tcW w:w="565" w:type="dxa"/>
-          </w:tcPr>
-          <w:p>
-            <w:pPr>
-              <w:pStyle w:val="ListParagraph"/>
-              <w:ind w:left="0"/>
-            </w:pPr>
+            <w:shd w:val="clear" w:color="auto" w:fill="C00000"/>
+          </w:tcPr>
+          <w:p>
+            <w:pPr>
+              <w:pStyle w:val="ListParagraph"/>
+              <w:ind w:left="0"/>
+            </w:pPr>
+            <w:bookmarkStart w:id="0" w:name="_GoBack"/>
+            <w:bookmarkEnd w:id="0"/>
           </w:p>
         </w:tc>
         <w:tc>
@@ -1750,6 +1758,7 @@
         <w:tc>
           <w:tcPr>
             <w:tcW w:w="565" w:type="dxa"/>
+            <w:shd w:val="clear" w:color="auto" w:fill="002060"/>
           </w:tcPr>
           <w:p>
             <w:pPr>
@@ -1923,7 +1932,7 @@
         <w:tc>
           <w:tcPr>
             <w:tcW w:w="565" w:type="dxa"/>
-            <w:shd w:val="clear" w:color="auto" w:fill="002060"/>
+            <w:shd w:val="clear" w:color="auto" w:fill="FFFFFF" w:themeFill="background1"/>
           </w:tcPr>
           <w:p>
             <w:pPr>
@@ -1947,6 +1956,7 @@
         <w:tc>
           <w:tcPr>
             <w:tcW w:w="565" w:type="dxa"/>
+            <w:shd w:val="clear" w:color="auto" w:fill="002060"/>
           </w:tcPr>
           <w:p>
             <w:pPr>
@@ -2333,6 +2343,18 @@
         <w:tc>
           <w:tcPr>
             <w:tcW w:w="565" w:type="dxa"/>
+            <w:shd w:val="clear" w:color="auto" w:fill="FFFFFF" w:themeFill="background1"/>
+          </w:tcPr>
+          <w:p>
+            <w:pPr>
+              <w:pStyle w:val="ListParagraph"/>
+              <w:ind w:left="0"/>
+            </w:pPr>
+          </w:p>
+        </w:tc>
+        <w:tc>
+          <w:tcPr>
+            <w:tcW w:w="565" w:type="dxa"/>
             <w:shd w:val="clear" w:color="auto" w:fill="FFC000"/>
           </w:tcPr>
           <w:p>
@@ -2346,17 +2368,6 @@
           <w:tcPr>
             <w:tcW w:w="565" w:type="dxa"/>
             <w:shd w:val="clear" w:color="auto" w:fill="FFC000"/>
-          </w:tcPr>
-          <w:p>
-            <w:pPr>
-              <w:pStyle w:val="ListParagraph"/>
-              <w:ind w:left="0"/>
-            </w:pPr>
-          </w:p>
-        </w:tc>
-        <w:tc>
-          <w:tcPr>
-            <w:tcW w:w="565" w:type="dxa"/>
           </w:tcPr>
           <w:p>
             <w:pPr>
@@ -2545,6 +2556,18 @@
         <w:tc>
           <w:tcPr>
             <w:tcW w:w="565" w:type="dxa"/>
+            <w:shd w:val="clear" w:color="auto" w:fill="FFFFFF" w:themeFill="background1"/>
+          </w:tcPr>
+          <w:p>
+            <w:pPr>
+              <w:pStyle w:val="ListParagraph"/>
+              <w:ind w:left="0"/>
+            </w:pPr>
+          </w:p>
+        </w:tc>
+        <w:tc>
+          <w:tcPr>
+            <w:tcW w:w="565" w:type="dxa"/>
             <w:shd w:val="clear" w:color="auto" w:fill="FFC000"/>
           </w:tcPr>
           <w:p>
@@ -2558,240 +2581,6 @@
           <w:tcPr>
             <w:tcW w:w="565" w:type="dxa"/>
             <w:shd w:val="clear" w:color="auto" w:fill="FFC000"/>
-          </w:tcPr>
-          <w:p>
-            <w:pPr>
-              <w:pStyle w:val="ListParagraph"/>
-              <w:ind w:left="0"/>
-            </w:pPr>
-          </w:p>
-        </w:tc>
-        <w:tc>
-          <w:tcPr>
-            <w:tcW w:w="565" w:type="dxa"/>
-          </w:tcPr>
-          <w:p>
-            <w:pPr>
-              <w:pStyle w:val="ListParagraph"/>
-              <w:ind w:left="0"/>
-            </w:pPr>
-          </w:p>
-        </w:tc>
-        <w:tc>
-          <w:tcPr>
-            <w:tcW w:w="565" w:type="dxa"/>
-          </w:tcPr>
-          <w:p>
-            <w:pPr>
-              <w:pStyle w:val="ListParagraph"/>
-              <w:ind w:left="0"/>
-            </w:pPr>
-          </w:p>
-        </w:tc>
-        <w:tc>
-          <w:tcPr>
-            <w:tcW w:w="565" w:type="dxa"/>
-          </w:tcPr>
-          <w:p>
-            <w:pPr>
-              <w:pStyle w:val="ListParagraph"/>
-              <w:ind w:left="0"/>
-            </w:pPr>
-          </w:p>
-        </w:tc>
-        <w:tc>
-          <w:tcPr>
-            <w:tcW w:w="565" w:type="dxa"/>
-          </w:tcPr>
-          <w:p>
-            <w:pPr>
-              <w:pStyle w:val="ListParagraph"/>
-              <w:ind w:left="0"/>
-            </w:pPr>
-          </w:p>
-        </w:tc>
-        <w:tc>
-          <w:tcPr>
-            <w:tcW w:w="566" w:type="dxa"/>
-          </w:tcPr>
-          <w:p>
-            <w:pPr>
-              <w:pStyle w:val="ListParagraph"/>
-              <w:ind w:left="0"/>
-            </w:pPr>
-          </w:p>
-        </w:tc>
-      </w:tr>
-      <w:tr>
-        <w:trPr>
-          <w:trHeight w:val="684"/>
-        </w:trPr>
-        <w:tc>
-          <w:tcPr>
-            <w:tcW w:w="2474" w:type="dxa"/>
-          </w:tcPr>
-          <w:p>
-            <w:pPr>
-              <w:pStyle w:val="ListParagraph"/>
-              <w:ind w:left="0"/>
-              <w:rPr>
-                <w:b/>
-              </w:rPr>
-            </w:pPr>
-            <w:r>
-              <w:rPr>
-                <w:b/>
-                <w:sz w:val="24"/>
-              </w:rPr>
-              <w:t xml:space="preserve">                  </w:t>
-            </w:r>
-            <w:r>
-              <w:rPr>
-                <w:b/>
-              </w:rPr>
-              <w:t>Client test/</w:t>
-            </w:r>
-          </w:p>
-          <w:p>
-            <w:pPr>
-              <w:pStyle w:val="ListParagraph"/>
-              <w:ind w:left="0"/>
-              <w:rPr>
-                <w:b/>
-              </w:rPr>
-            </w:pPr>
-            <w:r>
-              <w:rPr>
-                <w:b/>
-              </w:rPr>
-              <w:t xml:space="preserve">                  Implement </w:t>
-            </w:r>
-          </w:p>
-          <w:p>
-            <w:pPr>
-              <w:pStyle w:val="ListParagraph"/>
-              <w:ind w:left="0"/>
-              <w:rPr>
-                <w:b/>
-                <w:sz w:val="24"/>
-              </w:rPr>
-            </w:pPr>
-            <w:r>
-              <w:rPr>
-                <w:b/>
-              </w:rPr>
-              <w:t xml:space="preserve">                  Feedback</w:t>
-            </w:r>
-            <w:bookmarkStart w:id="0" w:name="_GoBack"/>
-            <w:bookmarkEnd w:id="0"/>
-          </w:p>
-        </w:tc>
-        <w:tc>
-          <w:tcPr>
-            <w:tcW w:w="565" w:type="dxa"/>
-            <w:shd w:val="clear" w:color="auto" w:fill="FFFFFF" w:themeFill="background1"/>
-          </w:tcPr>
-          <w:p>
-            <w:pPr>
-              <w:pStyle w:val="ListParagraph"/>
-              <w:ind w:left="0"/>
-            </w:pPr>
-          </w:p>
-        </w:tc>
-        <w:tc>
-          <w:tcPr>
-            <w:tcW w:w="565" w:type="dxa"/>
-            <w:shd w:val="clear" w:color="auto" w:fill="FFFFFF" w:themeFill="background1"/>
-          </w:tcPr>
-          <w:p>
-            <w:pPr>
-              <w:pStyle w:val="ListParagraph"/>
-              <w:ind w:left="0"/>
-            </w:pPr>
-          </w:p>
-        </w:tc>
-        <w:tc>
-          <w:tcPr>
-            <w:tcW w:w="565" w:type="dxa"/>
-          </w:tcPr>
-          <w:p>
-            <w:pPr>
-              <w:pStyle w:val="ListParagraph"/>
-              <w:ind w:left="0"/>
-            </w:pPr>
-          </w:p>
-        </w:tc>
-        <w:tc>
-          <w:tcPr>
-            <w:tcW w:w="565" w:type="dxa"/>
-          </w:tcPr>
-          <w:p>
-            <w:pPr>
-              <w:pStyle w:val="ListParagraph"/>
-              <w:ind w:left="0"/>
-            </w:pPr>
-          </w:p>
-        </w:tc>
-        <w:tc>
-          <w:tcPr>
-            <w:tcW w:w="565" w:type="dxa"/>
-          </w:tcPr>
-          <w:p>
-            <w:pPr>
-              <w:pStyle w:val="ListParagraph"/>
-              <w:ind w:left="0"/>
-            </w:pPr>
-          </w:p>
-        </w:tc>
-        <w:tc>
-          <w:tcPr>
-            <w:tcW w:w="565" w:type="dxa"/>
-          </w:tcPr>
-          <w:p>
-            <w:pPr>
-              <w:pStyle w:val="ListParagraph"/>
-              <w:ind w:left="0"/>
-            </w:pPr>
-          </w:p>
-        </w:tc>
-        <w:tc>
-          <w:tcPr>
-            <w:tcW w:w="566" w:type="dxa"/>
-          </w:tcPr>
-          <w:p>
-            <w:pPr>
-              <w:pStyle w:val="ListParagraph"/>
-              <w:ind w:left="0"/>
-            </w:pPr>
-          </w:p>
-        </w:tc>
-        <w:tc>
-          <w:tcPr>
-            <w:tcW w:w="565" w:type="dxa"/>
-            <w:shd w:val="clear" w:color="auto" w:fill="FFC000"/>
-          </w:tcPr>
-          <w:p>
-            <w:pPr>
-              <w:pStyle w:val="ListParagraph"/>
-              <w:ind w:left="0"/>
-            </w:pPr>
-          </w:p>
-        </w:tc>
-        <w:tc>
-          <w:tcPr>
-            <w:tcW w:w="565" w:type="dxa"/>
-            <w:shd w:val="clear" w:color="auto" w:fill="FFC000"/>
-          </w:tcPr>
-          <w:p>
-            <w:pPr>
-              <w:pStyle w:val="ListParagraph"/>
-              <w:ind w:left="0"/>
-            </w:pPr>
-          </w:p>
-        </w:tc>
-        <w:tc>
-          <w:tcPr>
-            <w:tcW w:w="565" w:type="dxa"/>
           </w:tcPr>
           <w:p>
             <w:pPr>
@@ -3185,7 +2974,366 @@
         <w:tc>
           <w:tcPr>
             <w:tcW w:w="565" w:type="dxa"/>
-            <w:shd w:val="clear" w:color="auto" w:fill="FFC000"/>
+            <w:shd w:val="clear" w:color="auto" w:fill="E36C0A" w:themeFill="accent6" w:themeFillShade="BF"/>
+          </w:tcPr>
+          <w:p>
+            <w:pPr>
+              <w:pStyle w:val="ListParagraph"/>
+              <w:ind w:left="0"/>
+            </w:pPr>
+          </w:p>
+        </w:tc>
+        <w:tc>
+          <w:tcPr>
+            <w:tcW w:w="566" w:type="dxa"/>
+            <w:shd w:val="clear" w:color="auto" w:fill="E36C0A" w:themeFill="accent6" w:themeFillShade="BF"/>
+          </w:tcPr>
+          <w:p>
+            <w:pPr>
+              <w:pStyle w:val="ListParagraph"/>
+              <w:ind w:left="0"/>
+            </w:pPr>
+          </w:p>
+        </w:tc>
+      </w:tr>
+      <w:tr>
+        <w:trPr>
+          <w:trHeight w:val="684"/>
+        </w:trPr>
+        <w:tc>
+          <w:tcPr>
+            <w:tcW w:w="2474" w:type="dxa"/>
+          </w:tcPr>
+          <w:p>
+            <w:pPr>
+              <w:pStyle w:val="ListParagraph"/>
+              <w:ind w:left="0"/>
+              <w:rPr>
+                <w:b/>
+                <w:sz w:val="28"/>
+              </w:rPr>
+            </w:pPr>
+            <w:r>
+              <w:rPr>
+                <w:b/>
+                <w:sz w:val="28"/>
+              </w:rPr>
+              <w:t>User Documentation</w:t>
+            </w:r>
+          </w:p>
+        </w:tc>
+        <w:tc>
+          <w:tcPr>
+            <w:tcW w:w="565" w:type="dxa"/>
+          </w:tcPr>
+          <w:p>
+            <w:pPr>
+              <w:pStyle w:val="ListParagraph"/>
+              <w:ind w:left="0"/>
+            </w:pPr>
+          </w:p>
+        </w:tc>
+        <w:tc>
+          <w:tcPr>
+            <w:tcW w:w="565" w:type="dxa"/>
+          </w:tcPr>
+          <w:p>
+            <w:pPr>
+              <w:pStyle w:val="ListParagraph"/>
+              <w:ind w:left="0"/>
+            </w:pPr>
+          </w:p>
+        </w:tc>
+        <w:tc>
+          <w:tcPr>
+            <w:tcW w:w="565" w:type="dxa"/>
+          </w:tcPr>
+          <w:p>
+            <w:pPr>
+              <w:pStyle w:val="ListParagraph"/>
+              <w:ind w:left="0"/>
+            </w:pPr>
+          </w:p>
+        </w:tc>
+        <w:tc>
+          <w:tcPr>
+            <w:tcW w:w="565" w:type="dxa"/>
+          </w:tcPr>
+          <w:p>
+            <w:pPr>
+              <w:pStyle w:val="ListParagraph"/>
+              <w:ind w:left="0"/>
+            </w:pPr>
+          </w:p>
+        </w:tc>
+        <w:tc>
+          <w:tcPr>
+            <w:tcW w:w="565" w:type="dxa"/>
+          </w:tcPr>
+          <w:p>
+            <w:pPr>
+              <w:pStyle w:val="ListParagraph"/>
+              <w:ind w:left="0"/>
+            </w:pPr>
+          </w:p>
+        </w:tc>
+        <w:tc>
+          <w:tcPr>
+            <w:tcW w:w="565" w:type="dxa"/>
+          </w:tcPr>
+          <w:p>
+            <w:pPr>
+              <w:pStyle w:val="ListParagraph"/>
+              <w:ind w:left="0"/>
+            </w:pPr>
+          </w:p>
+        </w:tc>
+        <w:tc>
+          <w:tcPr>
+            <w:tcW w:w="566" w:type="dxa"/>
+          </w:tcPr>
+          <w:p>
+            <w:pPr>
+              <w:pStyle w:val="ListParagraph"/>
+              <w:ind w:left="0"/>
+            </w:pPr>
+          </w:p>
+        </w:tc>
+        <w:tc>
+          <w:tcPr>
+            <w:tcW w:w="565" w:type="dxa"/>
+          </w:tcPr>
+          <w:p>
+            <w:pPr>
+              <w:pStyle w:val="ListParagraph"/>
+              <w:ind w:left="0"/>
+            </w:pPr>
+          </w:p>
+        </w:tc>
+        <w:tc>
+          <w:tcPr>
+            <w:tcW w:w="565" w:type="dxa"/>
+          </w:tcPr>
+          <w:p>
+            <w:pPr>
+              <w:pStyle w:val="ListParagraph"/>
+              <w:ind w:left="0"/>
+            </w:pPr>
+          </w:p>
+        </w:tc>
+        <w:tc>
+          <w:tcPr>
+            <w:tcW w:w="565" w:type="dxa"/>
+          </w:tcPr>
+          <w:p>
+            <w:pPr>
+              <w:pStyle w:val="ListParagraph"/>
+              <w:ind w:left="0"/>
+            </w:pPr>
+          </w:p>
+        </w:tc>
+        <w:tc>
+          <w:tcPr>
+            <w:tcW w:w="565" w:type="dxa"/>
+          </w:tcPr>
+          <w:p>
+            <w:pPr>
+              <w:pStyle w:val="ListParagraph"/>
+              <w:ind w:left="0"/>
+            </w:pPr>
+          </w:p>
+        </w:tc>
+        <w:tc>
+          <w:tcPr>
+            <w:tcW w:w="565" w:type="dxa"/>
+          </w:tcPr>
+          <w:p>
+            <w:pPr>
+              <w:pStyle w:val="ListParagraph"/>
+              <w:ind w:left="0"/>
+            </w:pPr>
+          </w:p>
+        </w:tc>
+        <w:tc>
+          <w:tcPr>
+            <w:tcW w:w="565" w:type="dxa"/>
+            <w:shd w:val="clear" w:color="auto" w:fill="5F497A" w:themeFill="accent4" w:themeFillShade="BF"/>
+          </w:tcPr>
+          <w:p>
+            <w:pPr>
+              <w:pStyle w:val="ListParagraph"/>
+              <w:ind w:left="0"/>
+            </w:pPr>
+          </w:p>
+        </w:tc>
+        <w:tc>
+          <w:tcPr>
+            <w:tcW w:w="566" w:type="dxa"/>
+            <w:shd w:val="clear" w:color="auto" w:fill="5F497A" w:themeFill="accent4" w:themeFillShade="BF"/>
+          </w:tcPr>
+          <w:p>
+            <w:pPr>
+              <w:pStyle w:val="ListParagraph"/>
+              <w:ind w:left="0"/>
+            </w:pPr>
+          </w:p>
+        </w:tc>
+      </w:tr>
+      <w:tr>
+        <w:trPr>
+          <w:trHeight w:val="684"/>
+        </w:trPr>
+        <w:tc>
+          <w:tcPr>
+            <w:tcW w:w="2474" w:type="dxa"/>
+          </w:tcPr>
+          <w:p>
+            <w:pPr>
+              <w:pStyle w:val="ListParagraph"/>
+              <w:ind w:left="0"/>
+              <w:rPr>
+                <w:b/>
+                <w:sz w:val="28"/>
+              </w:rPr>
+            </w:pPr>
+          </w:p>
+        </w:tc>
+        <w:tc>
+          <w:tcPr>
+            <w:tcW w:w="565" w:type="dxa"/>
+          </w:tcPr>
+          <w:p>
+            <w:pPr>
+              <w:pStyle w:val="ListParagraph"/>
+              <w:ind w:left="0"/>
+            </w:pPr>
+          </w:p>
+        </w:tc>
+        <w:tc>
+          <w:tcPr>
+            <w:tcW w:w="565" w:type="dxa"/>
+          </w:tcPr>
+          <w:p>
+            <w:pPr>
+              <w:pStyle w:val="ListParagraph"/>
+              <w:ind w:left="0"/>
+            </w:pPr>
+          </w:p>
+        </w:tc>
+        <w:tc>
+          <w:tcPr>
+            <w:tcW w:w="565" w:type="dxa"/>
+          </w:tcPr>
+          <w:p>
+            <w:pPr>
+              <w:pStyle w:val="ListParagraph"/>
+              <w:ind w:left="0"/>
+            </w:pPr>
+          </w:p>
+        </w:tc>
+        <w:tc>
+          <w:tcPr>
+            <w:tcW w:w="565" w:type="dxa"/>
+          </w:tcPr>
+          <w:p>
+            <w:pPr>
+              <w:pStyle w:val="ListParagraph"/>
+              <w:ind w:left="0"/>
+            </w:pPr>
+          </w:p>
+        </w:tc>
+        <w:tc>
+          <w:tcPr>
+            <w:tcW w:w="565" w:type="dxa"/>
+          </w:tcPr>
+          <w:p>
+            <w:pPr>
+              <w:pStyle w:val="ListParagraph"/>
+              <w:ind w:left="0"/>
+            </w:pPr>
+          </w:p>
+        </w:tc>
+        <w:tc>
+          <w:tcPr>
+            <w:tcW w:w="565" w:type="dxa"/>
+          </w:tcPr>
+          <w:p>
+            <w:pPr>
+              <w:pStyle w:val="ListParagraph"/>
+              <w:ind w:left="0"/>
+            </w:pPr>
+          </w:p>
+        </w:tc>
+        <w:tc>
+          <w:tcPr>
+            <w:tcW w:w="566" w:type="dxa"/>
+          </w:tcPr>
+          <w:p>
+            <w:pPr>
+              <w:pStyle w:val="ListParagraph"/>
+              <w:ind w:left="0"/>
+            </w:pPr>
+          </w:p>
+        </w:tc>
+        <w:tc>
+          <w:tcPr>
+            <w:tcW w:w="565" w:type="dxa"/>
+          </w:tcPr>
+          <w:p>
+            <w:pPr>
+              <w:pStyle w:val="ListParagraph"/>
+              <w:ind w:left="0"/>
+            </w:pPr>
+          </w:p>
+        </w:tc>
+        <w:tc>
+          <w:tcPr>
+            <w:tcW w:w="565" w:type="dxa"/>
+          </w:tcPr>
+          <w:p>
+            <w:pPr>
+              <w:pStyle w:val="ListParagraph"/>
+              <w:ind w:left="0"/>
+            </w:pPr>
+          </w:p>
+        </w:tc>
+        <w:tc>
+          <w:tcPr>
+            <w:tcW w:w="565" w:type="dxa"/>
+          </w:tcPr>
+          <w:p>
+            <w:pPr>
+              <w:pStyle w:val="ListParagraph"/>
+              <w:ind w:left="0"/>
+            </w:pPr>
+          </w:p>
+        </w:tc>
+        <w:tc>
+          <w:tcPr>
+            <w:tcW w:w="565" w:type="dxa"/>
+          </w:tcPr>
+          <w:p>
+            <w:pPr>
+              <w:pStyle w:val="ListParagraph"/>
+              <w:ind w:left="0"/>
+            </w:pPr>
+          </w:p>
+        </w:tc>
+        <w:tc>
+          <w:tcPr>
+            <w:tcW w:w="565" w:type="dxa"/>
+          </w:tcPr>
+          <w:p>
+            <w:pPr>
+              <w:pStyle w:val="ListParagraph"/>
+              <w:ind w:left="0"/>
+            </w:pPr>
+          </w:p>
+        </w:tc>
+        <w:tc>
+          <w:tcPr>
+            <w:tcW w:w="565" w:type="dxa"/>
+            <w:shd w:val="clear" w:color="auto" w:fill="FFFFFF" w:themeFill="background1"/>
           </w:tcPr>
           <w:p>
             <w:pPr>
@@ -4278,4 +4426,16 @@
   <a:objectDefaults/>
   <a:extraClrSchemeLst/>
 </a:theme>
+</file>
+
+<file path=customXml/item1.xml><?xml version="1.0" encoding="utf-8"?>
+<b:Sources xmlns:b="http://schemas.openxmlformats.org/officeDocument/2006/bibliography" xmlns="http://schemas.openxmlformats.org/officeDocument/2006/bibliography" SelectedStyle="\APA.XSL" StyleName="APA"/>
+</file>
+
+<file path=customXml/itemProps1.xml><?xml version="1.0" encoding="utf-8"?>
+<ds:datastoreItem xmlns:ds="http://schemas.openxmlformats.org/officeDocument/2006/customXml" ds:itemID="{F53B2DB3-B1F1-4AEB-B53D-821A8933C057}">
+  <ds:schemaRefs>
+    <ds:schemaRef ds:uri="http://schemas.openxmlformats.org/officeDocument/2006/bibliography"/>
+  </ds:schemaRefs>
+</ds:datastoreItem>
 </file>
</xml_diff>